<commit_message>
feat: añadir documentacion del requisito.
</commit_message>
<xml_diff>
--- a/docs/spec/01. Feature - Analizador POS CEGID Clientes.docx
+++ b/docs/spec/01. Feature - Analizador POS CEGID Clientes.docx
@@ -65,7 +65,13 @@
     </w:p>
     <w:p>
       <w:r>
-        <w:t>3. Mapear los encabezados de las columnas en base a esta tabla con sus índices:</w:t>
+        <w:t>3. Mapear</w:t>
+      </w:r>
+      <w:r>
+        <w:t xml:space="preserve"> y validar</w:t>
+      </w:r>
+      <w:r>
+        <w:t xml:space="preserve"> los encabezados de las columnas en base a esta tabla con sus índices:</w:t>
       </w:r>
     </w:p>
     <w:tbl>
@@ -3875,6 +3881,7 @@
                 <w:lang w:eastAsia="es-CO"/>
                 <w14:ligatures w14:val="none"/>
               </w:rPr>
+              <w:lastRenderedPageBreak/>
               <w:t>97</w:t>
             </w:r>
           </w:p>
@@ -4053,7 +4060,6 @@
                 <w:lang w:eastAsia="es-CO"/>
                 <w14:ligatures w14:val="none"/>
               </w:rPr>
-              <w:lastRenderedPageBreak/>
               <w:t>98</w:t>
             </w:r>
           </w:p>
@@ -6858,7 +6864,147 @@
                 <w14:ligatures w14:val="none"/>
               </w:rPr>
               <w:br/>
-              <w:t>5. NI: NIT de la empresa, identificación Empresa.</w:t>
+              <w:t>5. NI: NIT de la empresa, identificación Empresa</w:t>
+            </w:r>
+          </w:p>
+          <w:p>
+            <w:pPr>
+              <w:spacing w:after="0" w:line="240" w:lineRule="auto"/>
+              <w:rPr>
+                <w:rFonts w:ascii="Calibri" w:eastAsia="Times New Roman" w:hAnsi="Calibri" w:cs="Calibri"/>
+                <w:color w:val="000000"/>
+                <w:kern w:val="0"/>
+                <w:sz w:val="21"/>
+                <w:szCs w:val="21"/>
+                <w:lang w:eastAsia="es-CO"/>
+                <w14:ligatures w14:val="none"/>
+              </w:rPr>
+            </w:pPr>
+            <w:r>
+              <w:rPr>
+                <w:rFonts w:ascii="Calibri" w:eastAsia="Times New Roman" w:hAnsi="Calibri" w:cs="Calibri"/>
+                <w:color w:val="000000"/>
+                <w:kern w:val="0"/>
+                <w:sz w:val="21"/>
+                <w:szCs w:val="21"/>
+                <w:lang w:eastAsia="es-CO"/>
+                <w14:ligatures w14:val="none"/>
+              </w:rPr>
+              <w:t>6. TI: Tarjeta de identidad</w:t>
+            </w:r>
+          </w:p>
+          <w:p>
+            <w:pPr>
+              <w:spacing w:after="0" w:line="240" w:lineRule="auto"/>
+              <w:rPr>
+                <w:rFonts w:ascii="Calibri" w:eastAsia="Times New Roman" w:hAnsi="Calibri" w:cs="Calibri"/>
+                <w:color w:val="000000"/>
+                <w:kern w:val="0"/>
+                <w:sz w:val="21"/>
+                <w:szCs w:val="21"/>
+                <w:lang w:eastAsia="es-CO"/>
+                <w14:ligatures w14:val="none"/>
+              </w:rPr>
+            </w:pPr>
+            <w:r>
+              <w:rPr>
+                <w:rFonts w:ascii="Calibri" w:eastAsia="Times New Roman" w:hAnsi="Calibri" w:cs="Calibri"/>
+                <w:color w:val="000000"/>
+                <w:kern w:val="0"/>
+                <w:sz w:val="21"/>
+                <w:szCs w:val="21"/>
+                <w:lang w:eastAsia="es-CO"/>
+                <w14:ligatures w14:val="none"/>
+              </w:rPr>
+              <w:t>7. TE: Tarjeta extranjera</w:t>
+            </w:r>
+          </w:p>
+          <w:p>
+            <w:pPr>
+              <w:spacing w:after="0" w:line="240" w:lineRule="auto"/>
+              <w:rPr>
+                <w:rFonts w:ascii="Calibri" w:eastAsia="Times New Roman" w:hAnsi="Calibri" w:cs="Calibri"/>
+                <w:color w:val="000000"/>
+                <w:kern w:val="0"/>
+                <w:sz w:val="21"/>
+                <w:szCs w:val="21"/>
+                <w:lang w:eastAsia="es-CO"/>
+                <w14:ligatures w14:val="none"/>
+              </w:rPr>
+            </w:pPr>
+            <w:r>
+              <w:rPr>
+                <w:rFonts w:ascii="Calibri" w:eastAsia="Times New Roman" w:hAnsi="Calibri" w:cs="Calibri"/>
+                <w:color w:val="000000"/>
+                <w:kern w:val="0"/>
+                <w:sz w:val="21"/>
+                <w:szCs w:val="21"/>
+                <w:lang w:eastAsia="es-CO"/>
+                <w14:ligatures w14:val="none"/>
+              </w:rPr>
+              <w:t>8. SI: Sin identificación</w:t>
+            </w:r>
+          </w:p>
+          <w:p>
+            <w:pPr>
+              <w:spacing w:after="0" w:line="240" w:lineRule="auto"/>
+              <w:rPr>
+                <w:rFonts w:ascii="Calibri" w:eastAsia="Times New Roman" w:hAnsi="Calibri" w:cs="Calibri"/>
+                <w:color w:val="000000"/>
+                <w:kern w:val="0"/>
+                <w:sz w:val="21"/>
+                <w:szCs w:val="21"/>
+                <w:lang w:eastAsia="es-CO"/>
+                <w14:ligatures w14:val="none"/>
+              </w:rPr>
+            </w:pPr>
+            <w:r>
+              <w:rPr>
+                <w:rFonts w:ascii="Calibri" w:eastAsia="Times New Roman" w:hAnsi="Calibri" w:cs="Calibri"/>
+                <w:color w:val="000000"/>
+                <w:kern w:val="0"/>
+                <w:sz w:val="21"/>
+                <w:szCs w:val="21"/>
+                <w:lang w:eastAsia="es-CO"/>
+                <w14:ligatures w14:val="none"/>
+              </w:rPr>
+              <w:t xml:space="preserve">9. TEL: </w:t>
+            </w:r>
+            <w:r>
+              <w:rPr>
+                <w:rFonts w:ascii="Calibri" w:eastAsia="Times New Roman" w:hAnsi="Calibri" w:cs="Calibri"/>
+                <w:color w:val="000000"/>
+                <w:kern w:val="0"/>
+                <w:sz w:val="21"/>
+                <w:szCs w:val="21"/>
+                <w:lang w:eastAsia="es-CO"/>
+                <w14:ligatures w14:val="none"/>
+              </w:rPr>
+              <w:t>Número</w:t>
+            </w:r>
+            <w:r>
+              <w:rPr>
+                <w:rFonts w:ascii="Calibri" w:eastAsia="Times New Roman" w:hAnsi="Calibri" w:cs="Calibri"/>
+                <w:color w:val="000000"/>
+                <w:kern w:val="0"/>
+                <w:sz w:val="21"/>
+                <w:szCs w:val="21"/>
+                <w:lang w:eastAsia="es-CO"/>
+                <w14:ligatures w14:val="none"/>
+              </w:rPr>
+              <w:t xml:space="preserve"> de </w:t>
+            </w:r>
+            <w:r>
+              <w:rPr>
+                <w:rFonts w:ascii="Calibri" w:eastAsia="Times New Roman" w:hAnsi="Calibri" w:cs="Calibri"/>
+                <w:color w:val="000000"/>
+                <w:kern w:val="0"/>
+                <w:sz w:val="21"/>
+                <w:szCs w:val="21"/>
+                <w:lang w:eastAsia="es-CO"/>
+                <w14:ligatures w14:val="none"/>
+              </w:rPr>
+              <w:t>teléfono</w:t>
             </w:r>
           </w:p>
         </w:tc>
@@ -6995,7 +7141,7 @@
                 <w:lang w:eastAsia="es-CO"/>
                 <w14:ligatures w14:val="none"/>
               </w:rPr>
-              <w:t>-</w:t>
+              <w:t>No puede estar vacío.</w:t>
             </w:r>
           </w:p>
         </w:tc>
@@ -7269,7 +7415,31 @@
                 <w:lang w:eastAsia="es-CO"/>
                 <w14:ligatures w14:val="none"/>
               </w:rPr>
-              <w:t>Validar en un diccionario todos los códigos postales validos por la DIAN.</w:t>
+              <w:t xml:space="preserve">Validar en un diccionario todos los códigos postales validos por la </w:t>
+            </w:r>
+            <w:r>
+              <w:rPr>
+                <w:rFonts w:ascii="Calibri" w:eastAsia="Times New Roman" w:hAnsi="Calibri" w:cs="Calibri"/>
+                <w:color w:val="000000"/>
+                <w:kern w:val="0"/>
+                <w:sz w:val="21"/>
+                <w:szCs w:val="21"/>
+                <w:lang w:eastAsia="es-CO"/>
+                <w14:ligatures w14:val="none"/>
+              </w:rPr>
+              <w:t>DANE</w:t>
+            </w:r>
+            <w:r>
+              <w:rPr>
+                <w:rFonts w:ascii="Calibri" w:eastAsia="Times New Roman" w:hAnsi="Calibri" w:cs="Calibri"/>
+                <w:color w:val="000000"/>
+                <w:kern w:val="0"/>
+                <w:sz w:val="21"/>
+                <w:szCs w:val="21"/>
+                <w:lang w:eastAsia="es-CO"/>
+                <w14:ligatures w14:val="none"/>
+              </w:rPr>
+              <w:t>.</w:t>
             </w:r>
           </w:p>
         </w:tc>
@@ -7408,6 +7578,18 @@
               </w:rPr>
               <w:t>Primer nombre</w:t>
             </w:r>
+            <w:r>
+              <w:rPr>
+                <w:rFonts w:ascii="Calibri" w:eastAsia="Times New Roman" w:hAnsi="Calibri" w:cs="Calibri"/>
+                <w:color w:val="000000"/>
+                <w:kern w:val="0"/>
+                <w:sz w:val="21"/>
+                <w:szCs w:val="21"/>
+                <w:lang w:eastAsia="es-CO"/>
+                <w14:ligatures w14:val="none"/>
+              </w:rPr>
+              <w:t>, puede ser vacío</w:t>
+            </w:r>
           </w:p>
         </w:tc>
       </w:tr>
@@ -7682,6 +7864,18 @@
               </w:rPr>
               <w:t>Primer apellido</w:t>
             </w:r>
+            <w:r>
+              <w:rPr>
+                <w:rFonts w:ascii="Calibri" w:eastAsia="Times New Roman" w:hAnsi="Calibri" w:cs="Calibri"/>
+                <w:color w:val="000000"/>
+                <w:kern w:val="0"/>
+                <w:sz w:val="21"/>
+                <w:szCs w:val="21"/>
+                <w:lang w:eastAsia="es-CO"/>
+                <w14:ligatures w14:val="none"/>
+              </w:rPr>
+              <w:t>, puede ser vacío</w:t>
+            </w:r>
           </w:p>
         </w:tc>
       </w:tr>
@@ -8367,6 +8561,18 @@
               </w:rPr>
               <w:t>Dirección completa</w:t>
             </w:r>
+            <w:r>
+              <w:rPr>
+                <w:rFonts w:ascii="Calibri" w:eastAsia="Times New Roman" w:hAnsi="Calibri" w:cs="Calibri"/>
+                <w:color w:val="000000"/>
+                <w:kern w:val="0"/>
+                <w:sz w:val="21"/>
+                <w:szCs w:val="21"/>
+                <w:lang w:eastAsia="es-CO"/>
+                <w14:ligatures w14:val="none"/>
+              </w:rPr>
+              <w:t>, no puede ser vacío.</w:t>
+            </w:r>
           </w:p>
         </w:tc>
       </w:tr>
@@ -8416,6 +8622,7 @@
                 <w:lang w:eastAsia="es-CO"/>
                 <w14:ligatures w14:val="none"/>
               </w:rPr>
+              <w:lastRenderedPageBreak/>
               <w:t>60</w:t>
             </w:r>
           </w:p>
@@ -8503,6 +8710,18 @@
                 <w14:ligatures w14:val="none"/>
               </w:rPr>
               <w:t>Dirección completa</w:t>
+            </w:r>
+            <w:r>
+              <w:rPr>
+                <w:rFonts w:ascii="Calibri" w:eastAsia="Times New Roman" w:hAnsi="Calibri" w:cs="Calibri"/>
+                <w:color w:val="000000"/>
+                <w:kern w:val="0"/>
+                <w:sz w:val="21"/>
+                <w:szCs w:val="21"/>
+                <w:lang w:eastAsia="es-CO"/>
+                <w14:ligatures w14:val="none"/>
+              </w:rPr>
+              <w:t>, no puede ser vacío.</w:t>
             </w:r>
           </w:p>
         </w:tc>
@@ -8776,7 +8995,31 @@
                 <w:lang w:eastAsia="es-CO"/>
                 <w14:ligatures w14:val="none"/>
               </w:rPr>
-              <w:t>-</w:t>
+              <w:t>N</w:t>
+            </w:r>
+            <w:r>
+              <w:rPr>
+                <w:rFonts w:ascii="Calibri" w:eastAsia="Times New Roman" w:hAnsi="Calibri" w:cs="Calibri"/>
+                <w:color w:val="000000"/>
+                <w:kern w:val="0"/>
+                <w:sz w:val="21"/>
+                <w:szCs w:val="21"/>
+                <w:lang w:eastAsia="es-CO"/>
+                <w14:ligatures w14:val="none"/>
+              </w:rPr>
+              <w:t>ú</w:t>
+            </w:r>
+            <w:r>
+              <w:rPr>
+                <w:rFonts w:ascii="Calibri" w:eastAsia="Times New Roman" w:hAnsi="Calibri" w:cs="Calibri"/>
+                <w:color w:val="000000"/>
+                <w:kern w:val="0"/>
+                <w:sz w:val="21"/>
+                <w:szCs w:val="21"/>
+                <w:lang w:eastAsia="es-CO"/>
+                <w14:ligatures w14:val="none"/>
+              </w:rPr>
+              <w:t>mero teléfono o celular, sin el prefijo +57, puede ser vacío.</w:t>
             </w:r>
           </w:p>
         </w:tc>
@@ -8913,7 +9156,43 @@
                 <w:lang w:eastAsia="es-CO"/>
                 <w14:ligatures w14:val="none"/>
               </w:rPr>
-              <w:t>-</w:t>
+              <w:t>Número teléfono</w:t>
+            </w:r>
+            <w:r>
+              <w:rPr>
+                <w:rFonts w:ascii="Calibri" w:eastAsia="Times New Roman" w:hAnsi="Calibri" w:cs="Calibri"/>
+                <w:color w:val="000000"/>
+                <w:kern w:val="0"/>
+                <w:sz w:val="21"/>
+                <w:szCs w:val="21"/>
+                <w:lang w:eastAsia="es-CO"/>
+                <w14:ligatures w14:val="none"/>
+              </w:rPr>
+              <w:t xml:space="preserve"> o celular, sin el prefijo +57, puede ser </w:t>
+            </w:r>
+            <w:r>
+              <w:rPr>
+                <w:rFonts w:ascii="Calibri" w:eastAsia="Times New Roman" w:hAnsi="Calibri" w:cs="Calibri"/>
+                <w:color w:val="000000"/>
+                <w:kern w:val="0"/>
+                <w:sz w:val="21"/>
+                <w:szCs w:val="21"/>
+                <w:lang w:eastAsia="es-CO"/>
+                <w14:ligatures w14:val="none"/>
+              </w:rPr>
+              <w:t>vacío</w:t>
+            </w:r>
+            <w:r>
+              <w:rPr>
+                <w:rFonts w:ascii="Calibri" w:eastAsia="Times New Roman" w:hAnsi="Calibri" w:cs="Calibri"/>
+                <w:color w:val="000000"/>
+                <w:kern w:val="0"/>
+                <w:sz w:val="21"/>
+                <w:szCs w:val="21"/>
+                <w:lang w:eastAsia="es-CO"/>
+                <w14:ligatures w14:val="none"/>
+              </w:rPr>
+              <w:t>.</w:t>
             </w:r>
           </w:p>
         </w:tc>
@@ -8964,7 +9243,6 @@
                 <w:lang w:eastAsia="es-CO"/>
                 <w14:ligatures w14:val="none"/>
               </w:rPr>
-              <w:lastRenderedPageBreak/>
               <w:t>66</w:t>
             </w:r>
           </w:p>
@@ -9051,7 +9329,7 @@
                 <w:lang w:eastAsia="es-CO"/>
                 <w14:ligatures w14:val="none"/>
               </w:rPr>
-              <w:t>-</w:t>
+              <w:t>Puede ser vacío.</w:t>
             </w:r>
           </w:p>
         </w:tc>
@@ -9188,7 +9466,19 @@
                 <w:lang w:eastAsia="es-CO"/>
                 <w14:ligatures w14:val="none"/>
               </w:rPr>
-              <w:t>Si no se proporciona, por defecto: 00/00/1900</w:t>
+              <w:t>Formato dd/mm/yyyy</w:t>
+            </w:r>
+            <w:r>
+              <w:rPr>
+                <w:rFonts w:ascii="Calibri" w:eastAsia="Times New Roman" w:hAnsi="Calibri" w:cs="Calibri"/>
+                <w:color w:val="000000"/>
+                <w:kern w:val="0"/>
+                <w:sz w:val="21"/>
+                <w:szCs w:val="21"/>
+                <w:lang w:eastAsia="es-CO"/>
+                <w14:ligatures w14:val="none"/>
+              </w:rPr>
+              <w:t>, por defecto: 00/00/1900</w:t>
             </w:r>
           </w:p>
         </w:tc>
@@ -9325,7 +9615,19 @@
                 <w:lang w:eastAsia="es-CO"/>
                 <w14:ligatures w14:val="none"/>
               </w:rPr>
-              <w:t>Si no se proporciona, por defecto: 00/00/1900</w:t>
+              <w:t>Formato dd/mm/yyyy</w:t>
+            </w:r>
+            <w:r>
+              <w:rPr>
+                <w:rFonts w:ascii="Calibri" w:eastAsia="Times New Roman" w:hAnsi="Calibri" w:cs="Calibri"/>
+                <w:color w:val="000000"/>
+                <w:kern w:val="0"/>
+                <w:sz w:val="21"/>
+                <w:szCs w:val="21"/>
+                <w:lang w:eastAsia="es-CO"/>
+                <w14:ligatures w14:val="none"/>
+              </w:rPr>
+              <w:t>, por defecto: 00/00/1900</w:t>
             </w:r>
           </w:p>
         </w:tc>
@@ -11526,12 +11828,40 @@
     <w:p/>
     <w:p>
       <w:r>
-        <w:t>5. Tener un botón AutoFix, para validar y limpiar los datos.</w:t>
+        <w:t xml:space="preserve">5. Tener un botón </w:t>
+      </w:r>
+      <w:r>
+        <w:t>auto reparador</w:t>
+      </w:r>
+      <w:r>
+        <w:t>, para validar y limpiar los datos</w:t>
+      </w:r>
+      <w:r>
+        <w:t xml:space="preserve"> de forma automática</w:t>
+      </w:r>
+      <w:r>
+        <w:t>.</w:t>
       </w:r>
     </w:p>
     <w:p>
       <w:r>
-        <w:t>6. Descargar nuevamente la información.</w:t>
+        <w:t>6. Descargar la información</w:t>
+      </w:r>
+      <w:r>
+        <w:t xml:space="preserve"> entre los formatos CSV, EXCEL y JSON</w:t>
+      </w:r>
+      <w:r>
+        <w:t>.</w:t>
+      </w:r>
+    </w:p>
+    <w:p>
+      <w:r>
+        <w:t>7. La información de clientes suministrada por cada plano debe tener una advertencia por límites de la integración, lo recomendado es que sean 100 filas con la información de los clientes.</w:t>
+      </w:r>
+    </w:p>
+    <w:p>
+      <w:r>
+        <w:t>8. Advertencia y errores en los datos.</w:t>
       </w:r>
     </w:p>
     <w:sectPr>

</xml_diff>